<commit_message>
240125, Homelands blog aangevuld
</commit_message>
<xml_diff>
--- a/BlogsWord/Europa.docx
+++ b/BlogsWord/Europa.docx
@@ -23,10 +23,21 @@
         <w:t>“</w:t>
       </w:r>
       <w:r>
+        <w:rPr>
+          <w:i/>
+          <w:iCs/>
+        </w:rPr>
         <w:t>De strijd van de mens tegen de macht is de strijd van het geheugen tegen het vergeten</w:t>
       </w:r>
       <w:r>
-        <w:t>”.</w:t>
+        <w:rPr>
+          <w:i/>
+          <w:iCs/>
+        </w:rPr>
+        <w:t>.</w:t>
+      </w:r>
+      <w:r>
+        <w:t>”</w:t>
       </w:r>
     </w:p>
     <w:p>
@@ -56,149 +67,130 @@
       <w:pPr>
         <w:spacing w:line="360" w:lineRule="auto"/>
       </w:pPr>
-      <w:r>
-        <w:t xml:space="preserve">Tegen </w:t>
-      </w:r>
-      <w:r>
-        <w:t>Europa</w:t>
-      </w:r>
-      <w:r>
-        <w:t xml:space="preserve"> kun je heel verschillend aankijken. Het heeft helemaal geen duidelijke grenzen in het oosten en zuiden bijvoorbeeld waar deze langzaamaan vervagen. Wat hoort historisch bij Europa is nog steeds een discussie waar civilisatie en uitsluiting hand in hand gaan. Dan is er nog het Europa van de </w:t>
-      </w:r>
-      <w:r>
-        <w:t xml:space="preserve">cultuur en waarden, van het ware, veelal Christelijke, geloof, van vrijheid, democratie en mensenrechten dat ook van de Holocaust en genocide. En dan is er nog het Europa van de institutionele organisatie met z’n rechtssysteem, de Raad van Europa, de Europese Unie, de OESO, wat heel wat lijkt maar voor de buitenwereld niet </w:t>
-      </w:r>
-      <w:proofErr w:type="spellStart"/>
-      <w:r>
-        <w:t>zeldden</w:t>
-      </w:r>
-      <w:proofErr w:type="spellEnd"/>
-      <w:r>
-        <w:t xml:space="preserve"> als Eurorotzooitje over komt. </w:t>
-      </w:r>
     </w:p>
     <w:p>
       <w:pPr>
         <w:spacing w:line="360" w:lineRule="auto"/>
-        <w:ind w:firstLine="720"/>
-      </w:pPr>
-      <w:r>
-        <w:t>Timothy G</w:t>
-      </w:r>
-      <w:proofErr w:type="spellStart"/>
-      <w:r>
-        <w:t>arton</w:t>
-      </w:r>
-      <w:proofErr w:type="spellEnd"/>
-      <w:r>
-        <w:t xml:space="preserve"> </w:t>
-      </w:r>
-      <w:proofErr w:type="spellStart"/>
-      <w:r>
-        <w:t>Ash</w:t>
-      </w:r>
-      <w:proofErr w:type="spellEnd"/>
-      <w:r>
-        <w:t xml:space="preserve"> houdt zich al meer dan vijftig jaar met </w:t>
-      </w:r>
-      <w:r>
-        <w:t xml:space="preserve">Europa bezig. Hij is een Engelse historicus (hoogleraar Europese Studies aan de Universiteit van Oxford, schrijver </w:t>
-      </w:r>
-      <w:r>
-        <w:t>van meer dan tien boeken (over Europa, Duitsland, Polen</w:t>
-      </w:r>
-      <w:r>
-        <w:t xml:space="preserve"> </w:t>
-      </w:r>
-      <w:r>
-        <w:t xml:space="preserve">en vrijheid) </w:t>
-      </w:r>
-      <w:r>
-        <w:t xml:space="preserve">en journalist (van </w:t>
-      </w:r>
-      <w:proofErr w:type="spellStart"/>
-      <w:r>
-        <w:t>oa</w:t>
-      </w:r>
-      <w:proofErr w:type="spellEnd"/>
+      </w:pPr>
+      <w:r>
+        <w:t xml:space="preserve">Over wat </w:t>
+      </w:r>
+      <w:r>
+        <w:t>Europa</w:t>
+      </w:r>
+      <w:r>
+        <w:t xml:space="preserve"> </w:t>
+      </w:r>
+      <w:r>
+        <w:t xml:space="preserve">is </w:t>
+      </w:r>
+      <w:r>
+        <w:t xml:space="preserve">kun je heel verschillend </w:t>
+      </w:r>
+      <w:r>
+        <w:t>denken</w:t>
+      </w:r>
       <w:r>
         <w:t xml:space="preserve">. </w:t>
       </w:r>
-      <w:proofErr w:type="gramStart"/>
-      <w:r>
-        <w:t>de</w:t>
-      </w:r>
-      <w:proofErr w:type="gramEnd"/>
-      <w:r>
-        <w:t xml:space="preserve"> Spectator, </w:t>
-      </w:r>
-      <w:proofErr w:type="spellStart"/>
-      <w:r>
-        <w:t>Guardian</w:t>
-      </w:r>
-      <w:proofErr w:type="spellEnd"/>
-      <w:r>
-        <w:t xml:space="preserve"> en de </w:t>
-      </w:r>
-      <w:proofErr w:type="spellStart"/>
-      <w:r>
-        <w:t>de</w:t>
-      </w:r>
-      <w:proofErr w:type="spellEnd"/>
-      <w:r>
-        <w:t xml:space="preserve"> </w:t>
-      </w:r>
-      <w:proofErr w:type="spellStart"/>
-      <w:r>
-        <w:t>Newe</w:t>
-      </w:r>
-      <w:proofErr w:type="spellEnd"/>
-      <w:r>
-        <w:t xml:space="preserve"> York Revi</w:t>
-      </w:r>
-      <w:r>
-        <w:t>e</w:t>
-      </w:r>
-      <w:r>
-        <w:t xml:space="preserve">w of Books). </w:t>
-      </w:r>
-      <w:r>
-        <w:t xml:space="preserve">Timothy </w:t>
-      </w:r>
-      <w:proofErr w:type="spellStart"/>
-      <w:r>
-        <w:t>Garton</w:t>
-      </w:r>
-      <w:proofErr w:type="spellEnd"/>
-      <w:r>
-        <w:t xml:space="preserve"> </w:t>
-      </w:r>
-      <w:proofErr w:type="spellStart"/>
-      <w:r>
-        <w:t>Ash</w:t>
-      </w:r>
-      <w:proofErr w:type="spellEnd"/>
-      <w:r>
-        <w:t xml:space="preserve"> wordt geboren in Wimbledon, Engeland en gaat als schooljongen in 1969 voor het eerst het kanaal over. Via een uitwisselingsprogramma komt hij bij een gezin in Frankrijk dat toen nog echt ver weg lag. Hij studeert geschiedenis onder zijn mentor Ralf </w:t>
-      </w:r>
-      <w:proofErr w:type="spellStart"/>
-      <w:r>
-        <w:t>Dahrendorf</w:t>
-      </w:r>
-      <w:proofErr w:type="spellEnd"/>
-      <w:r>
-        <w:t xml:space="preserve"> en studeert in Berlijn. Europa krijgt hij thuis niet met de paplepel ingegoten maar hij wordt Europeaan in de jaren. Hij is </w:t>
-      </w:r>
-      <w:proofErr w:type="gramStart"/>
-      <w:r>
-        <w:t>er bij</w:t>
-      </w:r>
-      <w:proofErr w:type="gramEnd"/>
-      <w:r>
-        <w:t xml:space="preserve"> als in Oost-Europa, doet verslag van de omwenteling en wordt een autoriteit op dit gebied. </w:t>
-      </w:r>
-      <w:r>
-        <w:t xml:space="preserve">Hij kent het naoorlogse Europa, het verdeelde Europa, ziet het opkomen en successen boeken en ziet het de laatste jaren haperen.  </w:t>
+      <w:r>
+        <w:t>Geografisch bijvoorbeeld. Zo heeft Europa eigenlijk helemaal</w:t>
+      </w:r>
+      <w:r>
+        <w:t xml:space="preserve"> geen duidelijke grenzen</w:t>
+      </w:r>
+      <w:r>
+        <w:t xml:space="preserve"> en in het</w:t>
+      </w:r>
+      <w:r>
+        <w:t xml:space="preserve"> oosten en zuiden </w:t>
+      </w:r>
+      <w:r>
+        <w:t xml:space="preserve">vervaagt die </w:t>
+      </w:r>
+      <w:r>
+        <w:t xml:space="preserve">langzaamaan. </w:t>
+      </w:r>
+      <w:r>
+        <w:t>Over wat</w:t>
+      </w:r>
+      <w:r>
+        <w:t xml:space="preserve"> historisch bij Europa </w:t>
+      </w:r>
+      <w:r>
+        <w:t xml:space="preserve">hoort </w:t>
+      </w:r>
+      <w:r>
+        <w:t xml:space="preserve">is </w:t>
+      </w:r>
+      <w:r>
+        <w:t>er nog</w:t>
+      </w:r>
+      <w:r>
+        <w:t xml:space="preserve"> steeds een discussie waar</w:t>
+      </w:r>
+      <w:r>
+        <w:t>in</w:t>
+      </w:r>
+      <w:r>
+        <w:t xml:space="preserve"> civilisatie en uitsluiting hand in hand gaan. Dan is er nog het Europa van de </w:t>
+      </w:r>
+      <w:r>
+        <w:t>cultuur en waarden</w:t>
+      </w:r>
+      <w:r>
+        <w:t xml:space="preserve">. Hier gaat het om </w:t>
+      </w:r>
+      <w:r>
+        <w:t xml:space="preserve">het </w:t>
+      </w:r>
+      <w:r>
+        <w:t xml:space="preserve">Europa van het </w:t>
+      </w:r>
+      <w:r>
+        <w:t xml:space="preserve">ware, veelal Christelijke, geloof, </w:t>
+      </w:r>
+      <w:r>
+        <w:t xml:space="preserve">en dat </w:t>
+      </w:r>
+      <w:r>
+        <w:t>van vrijheid, democratie en mensenrechten</w:t>
+      </w:r>
+      <w:r>
+        <w:t xml:space="preserve">. Daar kun je ook het Europa </w:t>
+      </w:r>
+      <w:r>
+        <w:t>van de Holocaust en genocide</w:t>
+      </w:r>
+      <w:r>
+        <w:t xml:space="preserve"> tegenover zetten</w:t>
+      </w:r>
+      <w:r>
+        <w:t>. En dan is er nog het Europa van de institutionele organisatie met z</w:t>
+      </w:r>
+      <w:r>
+        <w:t>’</w:t>
+      </w:r>
+      <w:r>
+        <w:t xml:space="preserve">n </w:t>
+      </w:r>
+      <w:r>
+        <w:t xml:space="preserve">eigen </w:t>
+      </w:r>
+      <w:r>
+        <w:t xml:space="preserve">rechtssysteem, de Raad van Europa, de Europese Unie, de OESO, wat heel wat lijkt maar </w:t>
+      </w:r>
+      <w:r>
+        <w:t xml:space="preserve">dat op </w:t>
+      </w:r>
+      <w:r>
+        <w:t xml:space="preserve">de buitenwereld niet zelden als </w:t>
+      </w:r>
+      <w:r>
+        <w:t xml:space="preserve">een </w:t>
+      </w:r>
+      <w:r>
+        <w:t xml:space="preserve">Eurorotzooitje over komt. </w:t>
       </w:r>
     </w:p>
     <w:p>
@@ -215,34 +207,72 @@
       </w:r>
       <w:proofErr w:type="spellEnd"/>
       <w:r>
-        <w:t xml:space="preserve"> Asch kent De wereld van gisteren, de memoires van een Europeaan van </w:t>
-      </w:r>
-      <w:proofErr w:type="spellStart"/>
-      <w:r>
-        <w:t>Sefan</w:t>
-      </w:r>
-      <w:proofErr w:type="spellEnd"/>
-      <w:r>
-        <w:t xml:space="preserve"> </w:t>
-      </w:r>
-      <w:proofErr w:type="spellStart"/>
-      <w:r>
-        <w:t>Zweig</w:t>
-      </w:r>
-      <w:proofErr w:type="spellEnd"/>
-      <w:r>
-        <w:t xml:space="preserve">. Door hedendaagse gebeurtenissen en ongerustheid zijn mensen weer over dit boek gaan praten. Het is </w:t>
-      </w:r>
-      <w:proofErr w:type="spellStart"/>
-      <w:r>
-        <w:t>Zweigs</w:t>
-      </w:r>
-      <w:proofErr w:type="spellEnd"/>
-      <w:r>
-        <w:t xml:space="preserve"> liefdesverklaring aan het thuisland Europa zoals hij dat voor de Eerste Wereldoorlog heeft leren kennen.</w:t>
-      </w:r>
-      <w:r>
-        <w:t xml:space="preserve"> </w:t>
+        <w:t xml:space="preserve"> </w:t>
+      </w:r>
+      <w:proofErr w:type="spellStart"/>
+      <w:r>
+        <w:t>Ash</w:t>
+      </w:r>
+      <w:proofErr w:type="spellEnd"/>
+      <w:r>
+        <w:t xml:space="preserve"> houdt zich al meer dan vijftig jaar met </w:t>
+      </w:r>
+      <w:r>
+        <w:t xml:space="preserve">dat ingewikkelde </w:t>
+      </w:r>
+      <w:r>
+        <w:t>Europa bezig. Hij is een Engelse historicus (hoogleraar Europese Studies aan de Universiteit van Oxford</w:t>
+      </w:r>
+      <w:r>
+        <w:t>)</w:t>
+      </w:r>
+      <w:r>
+        <w:t xml:space="preserve">, schrijver </w:t>
+      </w:r>
+      <w:r>
+        <w:t>van meer dan tien boeken (over Europa, Duitsland, Polen</w:t>
+      </w:r>
+      <w:r>
+        <w:t xml:space="preserve"> </w:t>
+      </w:r>
+      <w:r>
+        <w:t xml:space="preserve">en vrijheid) </w:t>
+      </w:r>
+      <w:r>
+        <w:t xml:space="preserve">en journalist (van </w:t>
+      </w:r>
+      <w:proofErr w:type="spellStart"/>
+      <w:r>
+        <w:t>oa</w:t>
+      </w:r>
+      <w:proofErr w:type="spellEnd"/>
+      <w:r>
+        <w:t xml:space="preserve">. </w:t>
+      </w:r>
+      <w:proofErr w:type="gramStart"/>
+      <w:r>
+        <w:t>de</w:t>
+      </w:r>
+      <w:proofErr w:type="gramEnd"/>
+      <w:r>
+        <w:t xml:space="preserve"> Spectator, </w:t>
+      </w:r>
+      <w:proofErr w:type="spellStart"/>
+      <w:r>
+        <w:t>Guardian</w:t>
+      </w:r>
+      <w:proofErr w:type="spellEnd"/>
+      <w:r>
+        <w:t xml:space="preserve"> en de New York Revi</w:t>
+      </w:r>
+      <w:r>
+        <w:t>e</w:t>
+      </w:r>
+      <w:r>
+        <w:t xml:space="preserve">w of Books). </w:t>
+      </w:r>
+      <w:r>
+        <w:t xml:space="preserve">Timothy </w:t>
       </w:r>
       <w:proofErr w:type="spellStart"/>
       <w:r>
@@ -254,31 +284,345 @@
       </w:r>
       <w:proofErr w:type="spellStart"/>
       <w:r>
-        <w:t>Ashs</w:t>
-      </w:r>
-      <w:proofErr w:type="spellEnd"/>
-      <w:r>
-        <w:t xml:space="preserve"> </w:t>
-      </w:r>
-      <w:proofErr w:type="spellStart"/>
-      <w:r>
-        <w:t>Homelands</w:t>
-      </w:r>
-      <w:proofErr w:type="spellEnd"/>
-      <w:r>
-        <w:t xml:space="preserve"> </w:t>
-      </w:r>
-      <w:r>
-        <w:t xml:space="preserve">is ook zo’n liefdesverklaring voor Europa met z’n verschillende gezichten. </w:t>
-      </w:r>
-      <w:r>
-        <w:t xml:space="preserve">Het is een persoonlijke geschiedenis geworden waarin hij zijn stukken, notities, foto’s, gespreksverslagen, boeken en die van anderen er nog eens op nageslagen heeft en er zijn verhaal van zijn tijd van heeft gemaakt. </w:t>
+        <w:t>Ash</w:t>
+      </w:r>
+      <w:proofErr w:type="spellEnd"/>
+      <w:r>
+        <w:t xml:space="preserve"> wordt </w:t>
+      </w:r>
+      <w:r>
+        <w:t xml:space="preserve">tien jaar na het einde van de Tweede Wereldoorlog </w:t>
+      </w:r>
+      <w:r>
+        <w:t>geboren in Wimbledon, Engeland</w:t>
+      </w:r>
+      <w:r>
+        <w:t>,</w:t>
+      </w:r>
+      <w:r>
+        <w:t xml:space="preserve"> en gaat als schooljongen in 1969 voor het eerst het kanaal over. Via een uitwisselingsprogramma komt hij bij een gezin in Frankrijk dat toen </w:t>
+      </w:r>
+      <w:r>
+        <w:t xml:space="preserve">in alle opzichten </w:t>
+      </w:r>
+      <w:r>
+        <w:t xml:space="preserve">nog echt ver weg lag. Hij studeert geschiedenis onder zijn mentor Ralf </w:t>
+      </w:r>
+      <w:proofErr w:type="spellStart"/>
+      <w:r>
+        <w:t>Dahrendorf</w:t>
+      </w:r>
+      <w:proofErr w:type="spellEnd"/>
+      <w:r>
+        <w:t xml:space="preserve"> en studeert in Berlijn. Europa krijgt hij thuis niet met de paplepel ingegoten maar hij wordt</w:t>
+      </w:r>
+      <w:r>
+        <w:t xml:space="preserve"> door studie en reizen</w:t>
+      </w:r>
+      <w:r>
+        <w:t xml:space="preserve"> </w:t>
+      </w:r>
+      <w:r>
+        <w:t xml:space="preserve">in </w:t>
+      </w:r>
+      <w:r>
+        <w:t>O</w:t>
+      </w:r>
+      <w:r>
+        <w:t>ost</w:t>
+      </w:r>
+      <w:r>
+        <w:t>-</w:t>
+      </w:r>
+      <w:r>
+        <w:t xml:space="preserve"> en </w:t>
+      </w:r>
+      <w:r>
+        <w:t>W</w:t>
+      </w:r>
+      <w:r>
+        <w:t>est</w:t>
+      </w:r>
+      <w:r>
+        <w:t>-</w:t>
+      </w:r>
+      <w:r>
+        <w:t>Europ</w:t>
+      </w:r>
+      <w:r>
+        <w:t>a</w:t>
+      </w:r>
+      <w:r>
+        <w:t xml:space="preserve"> </w:t>
+      </w:r>
+      <w:r>
+        <w:t>gedurende</w:t>
+      </w:r>
+      <w:r>
+        <w:t xml:space="preserve"> de jaren. Hij is erbij als </w:t>
+      </w:r>
+      <w:r>
+        <w:t xml:space="preserve">mensen </w:t>
+      </w:r>
+      <w:r>
+        <w:t>in Oost-Europa</w:t>
+      </w:r>
+      <w:r>
+        <w:t xml:space="preserve"> in verzet komen</w:t>
+      </w:r>
+      <w:r>
+        <w:t xml:space="preserve">, doet verslag van de omwenteling en wordt een </w:t>
+      </w:r>
+      <w:r>
+        <w:t xml:space="preserve">rockstar </w:t>
+      </w:r>
+      <w:r>
+        <w:t xml:space="preserve">op </w:t>
+      </w:r>
+      <w:r>
+        <w:t>het terrein van Europese studie</w:t>
+      </w:r>
+      <w:r>
+        <w:t xml:space="preserve">. </w:t>
+      </w:r>
+      <w:r>
+        <w:t>In de vijftig jaar dat hij zich met Europa bezig</w:t>
+      </w:r>
+      <w:r>
+        <w:t>h</w:t>
+      </w:r>
+      <w:r>
+        <w:t>oudt maakt hij kennis met</w:t>
+      </w:r>
+      <w:r>
+        <w:t xml:space="preserve"> het naoorlogse Europa, het verdeelde Europa, ziet </w:t>
+      </w:r>
+      <w:r>
+        <w:t>dat het kracht ontwikkelt</w:t>
+      </w:r>
+      <w:r>
+        <w:t xml:space="preserve"> en successen boek</w:t>
+      </w:r>
+      <w:r>
+        <w:t>t</w:t>
+      </w:r>
+      <w:r>
+        <w:t xml:space="preserve"> en ziet de laatste jaren </w:t>
+      </w:r>
+      <w:r>
+        <w:t xml:space="preserve">dat het project Europa </w:t>
+      </w:r>
+      <w:r>
+        <w:t>haper</w:t>
+      </w:r>
+      <w:r>
+        <w:t>t</w:t>
+      </w:r>
+      <w:r>
+        <w:t xml:space="preserve">.  </w:t>
       </w:r>
     </w:p>
     <w:p>
       <w:pPr>
         <w:spacing w:line="360" w:lineRule="auto"/>
-      </w:pPr>
+        <w:ind w:firstLine="720"/>
+      </w:pPr>
+      <w:r>
+        <w:t xml:space="preserve">Timothy </w:t>
+      </w:r>
+      <w:proofErr w:type="spellStart"/>
+      <w:r>
+        <w:t>Garton</w:t>
+      </w:r>
+      <w:proofErr w:type="spellEnd"/>
+      <w:r>
+        <w:t xml:space="preserve"> Asch kent </w:t>
+      </w:r>
+      <w:r>
+        <w:t xml:space="preserve">natuurlijk </w:t>
+      </w:r>
+      <w:r>
+        <w:rPr>
+          <w:i/>
+          <w:iCs/>
+        </w:rPr>
+        <w:t>De wereld van gisteren</w:t>
+      </w:r>
+      <w:r>
+        <w:t>, de</w:t>
+      </w:r>
+      <w:r>
+        <w:t xml:space="preserve"> </w:t>
+      </w:r>
+      <w:r>
+        <w:t xml:space="preserve">memoires van </w:t>
+      </w:r>
+      <w:r>
+        <w:t>die andere, grote Europeaan</w:t>
+      </w:r>
+      <w:r>
+        <w:t xml:space="preserve"> S</w:t>
+      </w:r>
+      <w:r>
+        <w:t>t</w:t>
+      </w:r>
+      <w:r>
+        <w:t xml:space="preserve">efan </w:t>
+      </w:r>
+      <w:proofErr w:type="spellStart"/>
+      <w:r>
+        <w:t>Zweig</w:t>
+      </w:r>
+      <w:proofErr w:type="spellEnd"/>
+      <w:r>
+        <w:t xml:space="preserve">. Door </w:t>
+      </w:r>
+      <w:r>
+        <w:t xml:space="preserve">de </w:t>
+      </w:r>
+      <w:r>
+        <w:t xml:space="preserve">hedendaagse gebeurtenissen en </w:t>
+      </w:r>
+      <w:r>
+        <w:t xml:space="preserve">toegenomen </w:t>
+      </w:r>
+      <w:r>
+        <w:t xml:space="preserve">ongerustheid zijn mensen weer over dit </w:t>
+      </w:r>
+      <w:r>
+        <w:t xml:space="preserve">prachtige </w:t>
+      </w:r>
+      <w:r>
+        <w:t xml:space="preserve">boek gaan praten. </w:t>
+      </w:r>
+      <w:r>
+        <w:t xml:space="preserve">Dat boek </w:t>
+      </w:r>
+      <w:r>
+        <w:lastRenderedPageBreak/>
+        <w:t xml:space="preserve">is </w:t>
+      </w:r>
+      <w:proofErr w:type="spellStart"/>
+      <w:r>
+        <w:t>Zweigs</w:t>
+      </w:r>
+      <w:proofErr w:type="spellEnd"/>
+      <w:r>
+        <w:t xml:space="preserve"> liefdesverklaring aan </w:t>
+      </w:r>
+      <w:r>
+        <w:t>zijn</w:t>
+      </w:r>
+      <w:r>
+        <w:t xml:space="preserve"> thuisland Europa zoals hij dat voor de Eerste Wereldoorlog heeft leren kennen.</w:t>
+      </w:r>
+      <w:r>
+        <w:t xml:space="preserve"> </w:t>
+      </w:r>
+      <w:proofErr w:type="spellStart"/>
+      <w:r>
+        <w:t>Garton</w:t>
+      </w:r>
+      <w:proofErr w:type="spellEnd"/>
+      <w:r>
+        <w:t xml:space="preserve"> </w:t>
+      </w:r>
+      <w:proofErr w:type="spellStart"/>
+      <w:r>
+        <w:t>Ashs</w:t>
+      </w:r>
+      <w:proofErr w:type="spellEnd"/>
+      <w:r>
+        <w:t xml:space="preserve"> </w:t>
+      </w:r>
+      <w:proofErr w:type="spellStart"/>
+      <w:r>
+        <w:t>Homelands</w:t>
+      </w:r>
+      <w:proofErr w:type="spellEnd"/>
+      <w:r>
+        <w:t xml:space="preserve"> </w:t>
+      </w:r>
+      <w:r>
+        <w:t xml:space="preserve">is </w:t>
+      </w:r>
+      <w:r>
+        <w:t>nu ook</w:t>
+      </w:r>
+      <w:r>
+        <w:t xml:space="preserve"> zo’n liefdesverklaring voor Europa met z’n verschillende gezichten</w:t>
+      </w:r>
+      <w:r>
+        <w:t xml:space="preserve"> geschreven</w:t>
+      </w:r>
+      <w:r>
+        <w:t xml:space="preserve">. </w:t>
+      </w:r>
+      <w:r>
+        <w:t xml:space="preserve">Het is een persoonlijke geschiedenis geworden waarin hij zijn stukken, notities, foto’s, gespreksverslagen, boeken en die van anderen er nog eens op </w:t>
+      </w:r>
+      <w:r>
+        <w:t xml:space="preserve">heeft </w:t>
+      </w:r>
+      <w:r>
+        <w:t xml:space="preserve">nageslagen heeft en </w:t>
+      </w:r>
+      <w:r>
+        <w:t xml:space="preserve">daar </w:t>
+      </w:r>
+      <w:proofErr w:type="spellStart"/>
+      <w:r>
+        <w:rPr>
+          <w:i/>
+          <w:iCs/>
+        </w:rPr>
+        <w:t>Homelands</w:t>
+      </w:r>
+      <w:proofErr w:type="spellEnd"/>
+      <w:r>
+        <w:rPr>
+          <w:i/>
+          <w:iCs/>
+        </w:rPr>
+        <w:t xml:space="preserve">. A Personal </w:t>
+      </w:r>
+      <w:proofErr w:type="spellStart"/>
+      <w:r>
+        <w:rPr>
+          <w:i/>
+          <w:iCs/>
+        </w:rPr>
+        <w:t>History</w:t>
+      </w:r>
+      <w:proofErr w:type="spellEnd"/>
+      <w:r>
+        <w:rPr>
+          <w:i/>
+          <w:iCs/>
+        </w:rPr>
+        <w:t xml:space="preserve"> of </w:t>
+      </w:r>
+      <w:proofErr w:type="spellStart"/>
+      <w:r>
+        <w:rPr>
+          <w:i/>
+          <w:iCs/>
+        </w:rPr>
+        <w:t>Euope</w:t>
+      </w:r>
+      <w:proofErr w:type="spellEnd"/>
+      <w:r>
+        <w:t xml:space="preserve">, </w:t>
+      </w:r>
+      <w:r>
+        <w:t>zijn verhaal van zijn tijd</w:t>
+      </w:r>
+      <w:r>
+        <w:t>,</w:t>
+      </w:r>
+      <w:r>
+        <w:t xml:space="preserve"> van heeft gemaakt. </w:t>
+      </w:r>
     </w:p>
     <w:p>
       <w:pPr>
@@ -294,434 +638,154 @@
       <w:pPr>
         <w:spacing w:line="360" w:lineRule="auto"/>
       </w:pPr>
-      <w:r>
-        <w:t xml:space="preserve">Europa </w:t>
-      </w:r>
-      <w:r>
-        <w:t xml:space="preserve">ligt in 1945 </w:t>
-      </w:r>
-      <w:r>
-        <w:t xml:space="preserve">in puin. Miljoenen mensen zijn vermoord, </w:t>
-      </w:r>
-      <w:r>
-        <w:t xml:space="preserve">misbruikt, getraumatiseerd of hebben hun huis moeten verlaten. De ellende </w:t>
-      </w:r>
-      <w:r>
-        <w:t xml:space="preserve">van de Tweede Wereldoorlog </w:t>
-      </w:r>
-      <w:r>
-        <w:t xml:space="preserve">is over, laten we opnieuw beginnen en </w:t>
-      </w:r>
-      <w:r>
-        <w:t xml:space="preserve">er </w:t>
-      </w:r>
-      <w:r>
-        <w:t xml:space="preserve">een betere plek </w:t>
-      </w:r>
-      <w:r>
-        <w:t>van maken, wordt breed gedacht</w:t>
-      </w:r>
-      <w:r>
-        <w:t xml:space="preserve">. Niet iedereen in Europa </w:t>
-      </w:r>
-      <w:r>
-        <w:t xml:space="preserve">kijkt </w:t>
-      </w:r>
-      <w:r>
-        <w:t>daar</w:t>
-      </w:r>
-      <w:r>
-        <w:t xml:space="preserve"> op</w:t>
-      </w:r>
-      <w:r>
-        <w:t xml:space="preserve"> eenzelfde </w:t>
-      </w:r>
-      <w:r>
-        <w:t>manier tegenaan</w:t>
-      </w:r>
-      <w:r>
-        <w:t xml:space="preserve">. </w:t>
-      </w:r>
-      <w:r>
-        <w:t>V</w:t>
-      </w:r>
-      <w:r>
-        <w:t>o</w:t>
-      </w:r>
-      <w:r>
-        <w:t>or sommigen</w:t>
-      </w:r>
-      <w:r>
-        <w:t xml:space="preserve"> eindigt de ellende</w:t>
-      </w:r>
-      <w:r>
-        <w:t xml:space="preserve"> al eerder,</w:t>
-      </w:r>
-      <w:r>
-        <w:t xml:space="preserve"> voor anderen </w:t>
-      </w:r>
-      <w:r>
-        <w:t>is</w:t>
-      </w:r>
-      <w:r>
-        <w:t xml:space="preserve"> het </w:t>
-      </w:r>
-      <w:r>
-        <w:t xml:space="preserve">in 1945 </w:t>
-      </w:r>
-      <w:r>
-        <w:t xml:space="preserve">nog </w:t>
-      </w:r>
-      <w:r>
-        <w:t xml:space="preserve">helemaal </w:t>
-      </w:r>
-      <w:r>
-        <w:t xml:space="preserve">niet afgelopen. </w:t>
-      </w:r>
-      <w:r>
-        <w:t>Echter</w:t>
-      </w:r>
-      <w:r>
-        <w:t>,</w:t>
-      </w:r>
-      <w:r>
-        <w:t xml:space="preserve"> </w:t>
-      </w:r>
-      <w:r>
-        <w:t xml:space="preserve">wat er in Europa </w:t>
-      </w:r>
-      <w:r>
-        <w:t xml:space="preserve">na 1945 </w:t>
-      </w:r>
-      <w:r>
-        <w:t>gebeurt</w:t>
-      </w:r>
-      <w:r>
-        <w:t>,</w:t>
-      </w:r>
-      <w:r>
-        <w:t xml:space="preserve"> </w:t>
-      </w:r>
-      <w:r>
-        <w:t xml:space="preserve">is de </w:t>
-      </w:r>
-      <w:r>
-        <w:t xml:space="preserve">hel de </w:t>
-      </w:r>
-      <w:r>
-        <w:t>geheugenmotor</w:t>
-      </w:r>
-      <w:r>
-        <w:t xml:space="preserve"> bij alles</w:t>
-      </w:r>
-      <w:r>
-        <w:t xml:space="preserve">. </w:t>
-      </w:r>
     </w:p>
     <w:p>
       <w:pPr>
         <w:spacing w:line="360" w:lineRule="auto"/>
-        <w:ind w:firstLine="720"/>
-      </w:pPr>
-      <w:r>
-        <w:t>De</w:t>
-      </w:r>
-      <w:r>
-        <w:t xml:space="preserve"> </w:t>
-      </w:r>
-      <w:r>
-        <w:t>Tweede Wereld</w:t>
-      </w:r>
-      <w:r>
-        <w:t>oorlog</w:t>
-      </w:r>
-      <w:r>
-        <w:t xml:space="preserve"> </w:t>
-      </w:r>
-      <w:r>
-        <w:t>gaat over in de</w:t>
-      </w:r>
-      <w:r>
-        <w:t xml:space="preserve"> Koude Oorlog</w:t>
-      </w:r>
-      <w:r>
-        <w:t>, waarbij</w:t>
-      </w:r>
-      <w:r>
-        <w:t xml:space="preserve"> </w:t>
-      </w:r>
-      <w:r>
-        <w:t xml:space="preserve">twee kampen </w:t>
-      </w:r>
-      <w:r>
-        <w:t xml:space="preserve">(het Westen en het Oosten) </w:t>
-      </w:r>
-      <w:r>
-        <w:t>duidelijk tegenover elk</w:t>
-      </w:r>
-      <w:r>
-        <w:t>aar</w:t>
-      </w:r>
-      <w:r>
-        <w:t xml:space="preserve"> staan</w:t>
+      </w:pPr>
+      <w:r>
+        <w:t xml:space="preserve">Europa </w:t>
+      </w:r>
+      <w:r>
+        <w:t xml:space="preserve">ligt in 1945 </w:t>
+      </w:r>
+      <w:r>
+        <w:t xml:space="preserve">in puin. Miljoenen mensen zijn vermoord, </w:t>
+      </w:r>
+      <w:r>
+        <w:t xml:space="preserve">misbruikt, getraumatiseerd of hebben hun huis moeten verlaten. De ellende </w:t>
+      </w:r>
+      <w:r>
+        <w:t xml:space="preserve">van de Tweede Wereldoorlog </w:t>
+      </w:r>
+      <w:r>
+        <w:t xml:space="preserve">is over, laten we opnieuw beginnen en </w:t>
+      </w:r>
+      <w:r>
+        <w:t xml:space="preserve">er </w:t>
+      </w:r>
+      <w:r>
+        <w:t xml:space="preserve">een betere plek </w:t>
+      </w:r>
+      <w:r>
+        <w:t>van maken, wordt breed gedacht</w:t>
+      </w:r>
+      <w:r>
+        <w:t xml:space="preserve">. Niet </w:t>
+      </w:r>
+      <w:r>
+        <w:t xml:space="preserve">voor </w:t>
+      </w:r>
+      <w:r>
+        <w:t>iedereen in Europa</w:t>
+      </w:r>
+      <w:r>
+        <w:t xml:space="preserve"> is die geschiedenis hetzelfde</w:t>
       </w:r>
       <w:r>
         <w:t xml:space="preserve">. </w:t>
       </w:r>
       <w:r>
-        <w:t>Dat</w:t>
-      </w:r>
-      <w:r>
-        <w:t xml:space="preserve"> </w:t>
-      </w:r>
-      <w:r>
-        <w:t>W</w:t>
-      </w:r>
-      <w:r>
-        <w:t>esten ken</w:t>
-      </w:r>
-      <w:r>
-        <w:t>t</w:t>
-      </w:r>
-      <w:r>
-        <w:t xml:space="preserve"> zelf </w:t>
-      </w:r>
-      <w:r>
-        <w:t>de eerste jaren nog</w:t>
-      </w:r>
-      <w:r>
-        <w:t xml:space="preserve"> verschillende dictaturen </w:t>
-      </w:r>
-      <w:r>
-        <w:t>tot</w:t>
-      </w:r>
-      <w:r>
-        <w:t xml:space="preserve"> in de zeventiger jaren. </w:t>
-      </w:r>
-      <w:r>
-        <w:t>Zo is er het</w:t>
-      </w:r>
-      <w:r>
-        <w:t xml:space="preserve"> kolonelsregime van Griekenland, </w:t>
+        <w:t>V</w:t>
+      </w:r>
+      <w:r>
+        <w:t>o</w:t>
+      </w:r>
+      <w:r>
+        <w:t>or sommigen</w:t>
+      </w:r>
+      <w:r>
+        <w:t xml:space="preserve"> </w:t>
+      </w:r>
+      <w:r>
+        <w:t xml:space="preserve">was </w:t>
+      </w:r>
+      <w:r>
+        <w:t>de ellende</w:t>
+      </w:r>
+      <w:r>
+        <w:t xml:space="preserve"> al </w:t>
+      </w:r>
+      <w:r>
+        <w:t xml:space="preserve">veel </w:t>
+      </w:r>
+      <w:r>
+        <w:t>eerder</w:t>
+      </w:r>
+      <w:r>
+        <w:t xml:space="preserve"> geëindigd</w:t>
+      </w:r>
+      <w:r>
+        <w:t>,</w:t>
+      </w:r>
+      <w:r>
+        <w:t xml:space="preserve"> voor anderen </w:t>
+      </w:r>
+      <w:r>
+        <w:t>is</w:t>
+      </w:r>
+      <w:r>
+        <w:t xml:space="preserve"> het </w:t>
+      </w:r>
+      <w:r>
+        <w:t xml:space="preserve">in 1945 </w:t>
+      </w:r>
+      <w:r>
+        <w:t xml:space="preserve">nog </w:t>
+      </w:r>
+      <w:r>
+        <w:t xml:space="preserve">helemaal </w:t>
+      </w:r>
+      <w:r>
+        <w:t xml:space="preserve">niet afgelopen. </w:t>
+      </w:r>
+      <w:r>
+        <w:t>Echter</w:t>
+      </w:r>
+      <w:r>
+        <w:t>,</w:t>
+      </w:r>
+      <w:r>
+        <w:t xml:space="preserve"> </w:t>
+      </w:r>
+      <w:r>
+        <w:t xml:space="preserve">wat er in Europa </w:t>
+      </w:r>
+      <w:r>
+        <w:t xml:space="preserve">na 1945 </w:t>
+      </w:r>
+      <w:r>
+        <w:t xml:space="preserve">ook </w:t>
+      </w:r>
+      <w:r>
+        <w:t>gebeurt</w:t>
+      </w:r>
+      <w:r>
+        <w:t>,</w:t>
+      </w:r>
+      <w:r>
+        <w:t xml:space="preserve"> </w:t>
+      </w:r>
+      <w:r>
+        <w:t xml:space="preserve">de </w:t>
+      </w:r>
+      <w:r>
+        <w:t xml:space="preserve">hel </w:t>
       </w:r>
       <w:r>
         <w:t xml:space="preserve">is </w:t>
       </w:r>
       <w:r>
-        <w:t xml:space="preserve">de conservatieve katholiek </w:t>
-      </w:r>
-      <w:proofErr w:type="spellStart"/>
-      <w:r>
-        <w:t>Salazar</w:t>
-      </w:r>
-      <w:proofErr w:type="spellEnd"/>
-      <w:r>
-        <w:t xml:space="preserve"> in Portugal </w:t>
-      </w:r>
-      <w:r>
-        <w:t xml:space="preserve">aan de macht </w:t>
-      </w:r>
-      <w:r>
-        <w:t xml:space="preserve">en </w:t>
-      </w:r>
-      <w:r>
-        <w:t xml:space="preserve">heeft </w:t>
-      </w:r>
-      <w:r>
-        <w:t xml:space="preserve">Generaal </w:t>
-      </w:r>
-      <w:proofErr w:type="spellStart"/>
-      <w:r>
-        <w:t>Franco</w:t>
-      </w:r>
-      <w:proofErr w:type="spellEnd"/>
-      <w:r>
-        <w:t xml:space="preserve"> </w:t>
-      </w:r>
-      <w:r>
-        <w:t>het al</w:t>
-      </w:r>
-      <w:r>
-        <w:t xml:space="preserve"> voor 1945 </w:t>
-      </w:r>
-      <w:r>
-        <w:t>in Spanje het voor het zeggen</w:t>
-      </w:r>
-      <w:r>
-        <w:t>. De</w:t>
-      </w:r>
-      <w:r>
-        <w:t>ze</w:t>
-      </w:r>
-      <w:r>
-        <w:t xml:space="preserve"> drie landen ontwikkelen zich in de zeventiger jaren </w:t>
-      </w:r>
-      <w:r>
-        <w:t xml:space="preserve">in korte tijd </w:t>
-      </w:r>
-      <w:r>
-        <w:t xml:space="preserve">van dictatuur naar democratie </w:t>
-      </w:r>
-      <w:r>
-        <w:t xml:space="preserve">en worden onderdeel van Europa. </w:t>
-      </w:r>
-      <w:r>
-        <w:t>Frankrijk h</w:t>
-      </w:r>
-      <w:r>
-        <w:t>eeft dan</w:t>
-      </w:r>
-      <w:r>
-        <w:t xml:space="preserve"> al lang het idee dat het Europa is, de Benelux-landen twijfel</w:t>
-      </w:r>
-      <w:r>
-        <w:t>en</w:t>
-      </w:r>
-      <w:r>
-        <w:t xml:space="preserve"> er nooit </w:t>
-      </w:r>
-      <w:r>
-        <w:t>aan</w:t>
-      </w:r>
-      <w:r>
-        <w:t xml:space="preserve"> om tot Europa gerekend te worden, Itali</w:t>
-      </w:r>
-      <w:r>
-        <w:t>ë,</w:t>
-      </w:r>
-      <w:r>
-        <w:t xml:space="preserve"> met z</w:t>
-      </w:r>
-      <w:r>
-        <w:t>’</w:t>
-      </w:r>
-      <w:r>
-        <w:t>n Rome</w:t>
-      </w:r>
-      <w:r>
-        <w:t>,</w:t>
-      </w:r>
-      <w:r>
-        <w:t xml:space="preserve"> </w:t>
-      </w:r>
-      <w:r>
-        <w:t xml:space="preserve">hoort er ook bij </w:t>
-      </w:r>
-      <w:r>
-        <w:t xml:space="preserve">erbij. </w:t>
-      </w:r>
-      <w:r>
-        <w:t xml:space="preserve">In </w:t>
-      </w:r>
-      <w:r>
-        <w:t>Duitsland</w:t>
-      </w:r>
-      <w:r>
-        <w:t xml:space="preserve"> zijn er meer</w:t>
-      </w:r>
-      <w:r>
-        <w:t xml:space="preserve"> twijfels net als de Zweden </w:t>
-      </w:r>
-      <w:r>
-        <w:t xml:space="preserve">en </w:t>
-      </w:r>
-      <w:r>
-        <w:t>het Verenigd Koninkrijk k</w:t>
-      </w:r>
-      <w:r>
-        <w:t>ie</w:t>
-      </w:r>
-      <w:r>
-        <w:t>s</w:t>
-      </w:r>
-      <w:r>
-        <w:t>t</w:t>
-      </w:r>
-      <w:r>
-        <w:t xml:space="preserve"> (onder leiding van de conservatieven</w:t>
-      </w:r>
-      <w:r>
-        <w:t>, ja hoor</w:t>
-      </w:r>
-      <w:r>
-        <w:t>) in een referendum voor Europa</w:t>
-      </w:r>
-      <w:r>
-        <w:t>. Europa krijgt vorm en d</w:t>
-      </w:r>
-      <w:r>
-        <w:t xml:space="preserve">oor het reizen en </w:t>
-      </w:r>
-      <w:r>
         <w:t xml:space="preserve">de </w:t>
       </w:r>
       <w:r>
-        <w:t xml:space="preserve">communicatiemiddelen leren </w:t>
-      </w:r>
-      <w:r>
-        <w:t xml:space="preserve">de </w:t>
-      </w:r>
-      <w:r>
-        <w:t xml:space="preserve">mensen elkaar kennen. </w:t>
-      </w:r>
-      <w:r>
-        <w:t>Daar waar het westen veel dynamiek l</w:t>
-      </w:r>
-      <w:r>
-        <w:t>aat</w:t>
-      </w:r>
-      <w:r>
-        <w:t xml:space="preserve"> zien, </w:t>
-      </w:r>
-      <w:r>
-        <w:t>is</w:t>
-      </w:r>
-      <w:r>
-        <w:t xml:space="preserve"> er achter het IJzeren Gordijn vooral economische en politieke stagnatie. </w:t>
-      </w:r>
-      <w:proofErr w:type="spellStart"/>
-      <w:r>
-        <w:t>Garton</w:t>
-      </w:r>
-      <w:proofErr w:type="spellEnd"/>
-      <w:r>
-        <w:t xml:space="preserve"> Asch </w:t>
-      </w:r>
-      <w:r>
-        <w:t xml:space="preserve">leert niet alleen het Westen maar ook het Oosten goed kennen, </w:t>
-      </w:r>
-      <w:r>
-        <w:t>v</w:t>
-      </w:r>
-      <w:r>
-        <w:t>i</w:t>
-      </w:r>
-      <w:r>
-        <w:t>nd</w:t>
-      </w:r>
-      <w:r>
-        <w:t>t</w:t>
-      </w:r>
-      <w:r>
-        <w:t xml:space="preserve"> </w:t>
-      </w:r>
-      <w:r>
-        <w:t>daar</w:t>
-      </w:r>
-      <w:r>
-        <w:t xml:space="preserve"> tijd en ruimte voor vriendschap en k</w:t>
-      </w:r>
-      <w:r>
-        <w:t>omt</w:t>
-      </w:r>
-      <w:r>
-        <w:t xml:space="preserve"> in contact met het ondergronds</w:t>
-      </w:r>
-      <w:r>
-        <w:t xml:space="preserve"> </w:t>
-      </w:r>
-      <w:r>
-        <w:t>verzet.</w:t>
+        <w:t>geheugenmotor</w:t>
+      </w:r>
+      <w:r>
+        <w:t xml:space="preserve"> bij alles</w:t>
+      </w:r>
+      <w:r>
+        <w:t xml:space="preserve">. </w:t>
       </w:r>
     </w:p>
     <w:p>
@@ -730,7 +794,346 @@
         <w:ind w:firstLine="720"/>
       </w:pPr>
       <w:r>
-        <w:t>1968 xxx</w:t>
+        <w:t>De</w:t>
+      </w:r>
+      <w:r>
+        <w:t xml:space="preserve"> </w:t>
+      </w:r>
+      <w:r>
+        <w:t>Tweede Wereld</w:t>
+      </w:r>
+      <w:r>
+        <w:t>oorlog</w:t>
+      </w:r>
+      <w:r>
+        <w:t xml:space="preserve"> </w:t>
+      </w:r>
+      <w:r>
+        <w:t>gaat over in de</w:t>
+      </w:r>
+      <w:r>
+        <w:t xml:space="preserve"> Koude Oorlog</w:t>
+      </w:r>
+      <w:r>
+        <w:t>, waarbij</w:t>
+      </w:r>
+      <w:r>
+        <w:t xml:space="preserve"> </w:t>
+      </w:r>
+      <w:r>
+        <w:t xml:space="preserve">twee kampen </w:t>
+      </w:r>
+      <w:r>
+        <w:t>(</w:t>
+      </w:r>
+      <w:r>
+        <w:t>West- en Oost-Europa</w:t>
+      </w:r>
+      <w:r>
+        <w:t xml:space="preserve">) </w:t>
+      </w:r>
+      <w:r>
+        <w:t>duidelijk tegenover elk</w:t>
+      </w:r>
+      <w:r>
+        <w:t>aar</w:t>
+      </w:r>
+      <w:r>
+        <w:t xml:space="preserve"> staan</w:t>
+      </w:r>
+      <w:r>
+        <w:t xml:space="preserve">. </w:t>
+      </w:r>
+      <w:r>
+        <w:t>Dat</w:t>
+      </w:r>
+      <w:r>
+        <w:t xml:space="preserve"> </w:t>
+      </w:r>
+      <w:r>
+        <w:t>W</w:t>
+      </w:r>
+      <w:r>
+        <w:t>esten ken</w:t>
+      </w:r>
+      <w:r>
+        <w:t>t</w:t>
+      </w:r>
+      <w:r>
+        <w:t xml:space="preserve"> zelf </w:t>
+      </w:r>
+      <w:r>
+        <w:t>de eerste jaren nog</w:t>
+      </w:r>
+      <w:r>
+        <w:t xml:space="preserve"> verschillende dictaturen </w:t>
+      </w:r>
+      <w:r>
+        <w:t>tot</w:t>
+      </w:r>
+      <w:r>
+        <w:t xml:space="preserve"> in de zeventiger jaren. </w:t>
+      </w:r>
+      <w:r>
+        <w:t>Zo is er het</w:t>
+      </w:r>
+      <w:r>
+        <w:t xml:space="preserve"> kolonelsregime van Griekenland, </w:t>
+      </w:r>
+      <w:r>
+        <w:t xml:space="preserve">is </w:t>
+      </w:r>
+      <w:r>
+        <w:t xml:space="preserve">de conservatieve katholiek </w:t>
+      </w:r>
+      <w:proofErr w:type="spellStart"/>
+      <w:r>
+        <w:t>Salazar</w:t>
+      </w:r>
+      <w:proofErr w:type="spellEnd"/>
+      <w:r>
+        <w:t xml:space="preserve"> in Portugal </w:t>
+      </w:r>
+      <w:r>
+        <w:t xml:space="preserve">aan de macht </w:t>
+      </w:r>
+      <w:r>
+        <w:t xml:space="preserve">en </w:t>
+      </w:r>
+      <w:r>
+        <w:t xml:space="preserve">heeft </w:t>
+      </w:r>
+      <w:r>
+        <w:t xml:space="preserve">Generaal </w:t>
+      </w:r>
+      <w:proofErr w:type="spellStart"/>
+      <w:r>
+        <w:t>Franco</w:t>
+      </w:r>
+      <w:proofErr w:type="spellEnd"/>
+      <w:r>
+        <w:t xml:space="preserve"> </w:t>
+      </w:r>
+      <w:r>
+        <w:t xml:space="preserve">het </w:t>
+      </w:r>
+      <w:r>
+        <w:t>(</w:t>
+      </w:r>
+      <w:r>
+        <w:t>al</w:t>
+      </w:r>
+      <w:r>
+        <w:t xml:space="preserve"> voor 1945</w:t>
+      </w:r>
+      <w:r>
+        <w:t>)</w:t>
+      </w:r>
+      <w:r>
+        <w:t xml:space="preserve"> </w:t>
+      </w:r>
+      <w:r>
+        <w:t>in Spanje het voor het zeggen</w:t>
+      </w:r>
+      <w:r>
+        <w:t>. De</w:t>
+      </w:r>
+      <w:r>
+        <w:t>ze</w:t>
+      </w:r>
+      <w:r>
+        <w:t xml:space="preserve"> drie landen ontwikkelen zich in de zeventiger jaren </w:t>
+      </w:r>
+      <w:r>
+        <w:t xml:space="preserve">in korte tijd </w:t>
+      </w:r>
+      <w:r>
+        <w:t xml:space="preserve">van dictatuur naar democratie </w:t>
+      </w:r>
+      <w:r>
+        <w:t xml:space="preserve">en worden onderdeel van Europa. </w:t>
+      </w:r>
+      <w:r>
+        <w:t>Frankrijk h</w:t>
+      </w:r>
+      <w:r>
+        <w:t>eeft dan</w:t>
+      </w:r>
+      <w:r>
+        <w:t xml:space="preserve"> al lang het idee dat het Europa is, de Benelux-landen twijfel</w:t>
+      </w:r>
+      <w:r>
+        <w:t>en</w:t>
+      </w:r>
+      <w:r>
+        <w:t xml:space="preserve"> er nooit </w:t>
+      </w:r>
+      <w:r>
+        <w:t>aan</w:t>
+      </w:r>
+      <w:r>
+        <w:t xml:space="preserve"> om tot Europa gerekend te worden, Itali</w:t>
+      </w:r>
+      <w:r>
+        <w:t>ë,</w:t>
+      </w:r>
+      <w:r>
+        <w:t xml:space="preserve"> met z</w:t>
+      </w:r>
+      <w:r>
+        <w:t>’</w:t>
+      </w:r>
+      <w:r>
+        <w:t>n Rome</w:t>
+      </w:r>
+      <w:r>
+        <w:t>,</w:t>
+      </w:r>
+      <w:r>
+        <w:t xml:space="preserve"> </w:t>
+      </w:r>
+      <w:r>
+        <w:t xml:space="preserve">hoort er ook bij </w:t>
+      </w:r>
+      <w:r>
+        <w:t xml:space="preserve">erbij. </w:t>
+      </w:r>
+      <w:r>
+        <w:t xml:space="preserve">In </w:t>
+      </w:r>
+      <w:r>
+        <w:t>Duitsland</w:t>
+      </w:r>
+      <w:r>
+        <w:t xml:space="preserve"> zijn er meer</w:t>
+      </w:r>
+      <w:r>
+        <w:t xml:space="preserve"> twijfels net als </w:t>
+      </w:r>
+      <w:r>
+        <w:t>in</w:t>
+      </w:r>
+      <w:r>
+        <w:t xml:space="preserve"> Zweden</w:t>
+      </w:r>
+      <w:r>
+        <w:t>. H</w:t>
+      </w:r>
+      <w:r>
+        <w:t>et Verenigd Koninkrijk k</w:t>
+      </w:r>
+      <w:r>
+        <w:t>ie</w:t>
+      </w:r>
+      <w:r>
+        <w:t>s</w:t>
+      </w:r>
+      <w:r>
+        <w:t>t</w:t>
+      </w:r>
+      <w:r>
+        <w:t xml:space="preserve"> (onder leiding van de conservatieven</w:t>
+      </w:r>
+      <w:r>
+        <w:t>, ja hoor</w:t>
+      </w:r>
+      <w:r>
+        <w:t>) in een referendum voor Europa</w:t>
+      </w:r>
+      <w:r>
+        <w:t>. Europa krijgt vorm en d</w:t>
+      </w:r>
+      <w:r>
+        <w:t xml:space="preserve">oor het reizen en </w:t>
+      </w:r>
+      <w:r>
+        <w:t xml:space="preserve">de </w:t>
+      </w:r>
+      <w:r>
+        <w:t xml:space="preserve">communicatiemiddelen leren </w:t>
+      </w:r>
+      <w:r>
+        <w:t xml:space="preserve">de </w:t>
+      </w:r>
+      <w:r>
+        <w:t xml:space="preserve">mensen elkaar kennen. </w:t>
+      </w:r>
+      <w:r>
+        <w:t xml:space="preserve">Daar waar het </w:t>
+      </w:r>
+      <w:r>
+        <w:t>W</w:t>
+      </w:r>
+      <w:r>
+        <w:t>esten veel dynamiek l</w:t>
+      </w:r>
+      <w:r>
+        <w:t>aat</w:t>
+      </w:r>
+      <w:r>
+        <w:t xml:space="preserve"> zien</w:t>
+      </w:r>
+      <w:r>
+        <w:t xml:space="preserve"> (onderwijs, omgeving, seksualiteit, vrouwenrechten, 1968 bleek achteraf toch wel een revolutie te zijn)</w:t>
+      </w:r>
+      <w:r>
+        <w:t xml:space="preserve">, </w:t>
+      </w:r>
+      <w:r>
+        <w:t>is</w:t>
+      </w:r>
+      <w:r>
+        <w:t xml:space="preserve"> er achter het IJzeren Gordijn vooral economische en politieke stagnatie. </w:t>
+      </w:r>
+      <w:proofErr w:type="spellStart"/>
+      <w:r>
+        <w:t>Garton</w:t>
+      </w:r>
+      <w:proofErr w:type="spellEnd"/>
+      <w:r>
+        <w:t xml:space="preserve"> Asch </w:t>
+      </w:r>
+      <w:r>
+        <w:t xml:space="preserve">leert niet alleen het Westen maar ook </w:t>
+      </w:r>
+      <w:r>
+        <w:t>dat</w:t>
+      </w:r>
+      <w:r>
+        <w:t xml:space="preserve"> Oosten goed kennen, </w:t>
+      </w:r>
+      <w:r>
+        <w:t>v</w:t>
+      </w:r>
+      <w:r>
+        <w:t>i</w:t>
+      </w:r>
+      <w:r>
+        <w:t>nd</w:t>
+      </w:r>
+      <w:r>
+        <w:t>t</w:t>
+      </w:r>
+      <w:r>
+        <w:t xml:space="preserve"> </w:t>
+      </w:r>
+      <w:r>
+        <w:t>daar</w:t>
+      </w:r>
+      <w:r>
+        <w:t xml:space="preserve"> tijd en ruimte voor vriendschap en k</w:t>
+      </w:r>
+      <w:r>
+        <w:t>omt</w:t>
+      </w:r>
+      <w:r>
+        <w:t xml:space="preserve"> in contact met het ondergronds</w:t>
+      </w:r>
+      <w:r>
+        <w:t xml:space="preserve"> </w:t>
+      </w:r>
+      <w:r>
+        <w:t>verzet.</w:t>
       </w:r>
     </w:p>
     <w:p>
@@ -739,6 +1142,7 @@
         <w:ind w:firstLine="720"/>
       </w:pPr>
       <w:r>
+        <w:lastRenderedPageBreak/>
         <w:t>Begin jaren</w:t>
       </w:r>
       <w:r>
@@ -810,17 +1214,11 @@
         <w:t xml:space="preserve">vervolgens </w:t>
       </w:r>
       <w:r>
-        <w:t xml:space="preserve">veel. Een groep </w:t>
-      </w:r>
-      <w:r>
-        <w:lastRenderedPageBreak/>
-        <w:t>bijzondere individuen (</w:t>
-      </w:r>
-      <w:proofErr w:type="spellStart"/>
-      <w:r>
-        <w:t>Gorbatschov</w:t>
-      </w:r>
-      <w:proofErr w:type="spellEnd"/>
+        <w:t>veel. Een groep bijzondere individuen (</w:t>
+      </w:r>
+      <w:r>
+        <w:t>Gorbatsjov</w:t>
+      </w:r>
       <w:r>
         <w:t xml:space="preserve">, </w:t>
       </w:r>
@@ -883,29 +1281,17 @@
         <w:t xml:space="preserve">. </w:t>
       </w:r>
       <w:r>
-        <w:t xml:space="preserve">Het </w:t>
-      </w:r>
-      <w:proofErr w:type="spellStart"/>
-      <w:r>
-        <w:t>vreemdzame</w:t>
-      </w:r>
-      <w:proofErr w:type="spellEnd"/>
-      <w:r>
-        <w:t xml:space="preserve"> protest neemt in het </w:t>
-      </w:r>
-      <w:proofErr w:type="spellStart"/>
-      <w:r>
-        <w:t>Oost-Blok</w:t>
-      </w:r>
-      <w:proofErr w:type="spellEnd"/>
-      <w:r>
-        <w:t xml:space="preserve"> toe en onder </w:t>
-      </w:r>
-      <w:proofErr w:type="spellStart"/>
-      <w:r>
-        <w:t>Gorbatschov</w:t>
-      </w:r>
-      <w:proofErr w:type="spellEnd"/>
+        <w:t>Het vreedzame protest neemt in het Oost-</w:t>
+      </w:r>
+      <w:r>
+        <w:t xml:space="preserve">Europa </w:t>
+      </w:r>
+      <w:r>
+        <w:t xml:space="preserve">toe en onder </w:t>
+      </w:r>
+      <w:r>
+        <w:t>Gorbatsjov</w:t>
+      </w:r>
       <w:r>
         <w:t xml:space="preserve"> </w:t>
       </w:r>
@@ -985,27 +1371,31 @@
         <w:t xml:space="preserve">duidelijk. </w:t>
       </w:r>
       <w:r>
-        <w:t xml:space="preserve">9/11. </w:t>
-      </w:r>
-      <w:r>
-        <w:t xml:space="preserve">De ongelijkheid in Europa neemt toe, in bepaalde delen is de werkloosheid hoog en zijn er grote </w:t>
+        <w:t xml:space="preserve">De Amerikanen houden zich na de aanslagen van </w:t>
+      </w:r>
+      <w:r>
+        <w:t>9/11</w:t>
+      </w:r>
+      <w:r>
+        <w:t xml:space="preserve"> minder met Europa bezig</w:t>
+      </w:r>
+      <w:r>
+        <w:t xml:space="preserve">. </w:t>
+      </w:r>
+      <w:r>
+        <w:t xml:space="preserve">De ongelijkheid in Europa neemt toe, de werkloosheid </w:t>
+      </w:r>
+      <w:r>
+        <w:t xml:space="preserve">is in bepaalde delen heel </w:t>
+      </w:r>
+      <w:r>
+        <w:t xml:space="preserve">hoog en zijn er grote </w:t>
       </w:r>
       <w:r>
         <w:t>transportproblemen</w:t>
       </w:r>
       <w:r>
-        <w:t xml:space="preserve">. Overall is er </w:t>
-      </w:r>
-      <w:r>
-        <w:t xml:space="preserve">weinig respect voor de onderkant van de samenleving. Ook gaat hij uitgebreid in op de </w:t>
-      </w:r>
-      <w:proofErr w:type="spellStart"/>
-      <w:r>
-        <w:t>Brexit</w:t>
-      </w:r>
-      <w:proofErr w:type="spellEnd"/>
-      <w:r>
-        <w:t xml:space="preserve"> in zijn eigen land xxx</w:t>
+        <w:t xml:space="preserve">. </w:t>
       </w:r>
     </w:p>
     <w:p>
@@ -1106,7 +1496,11 @@
         <w:t xml:space="preserve"> in Hongarije en later in Polen</w:t>
       </w:r>
       <w:r>
-        <w:t>. Het Verenigd Koninkrijk kiest</w:t>
+        <w:t xml:space="preserve">. Het Verenigd Koninkrijk </w:t>
+      </w:r>
+      <w:r>
+        <w:lastRenderedPageBreak/>
+        <w:t>kiest</w:t>
       </w:r>
       <w:r>
         <w:t xml:space="preserve"> voor de </w:t>
@@ -1117,8 +1511,19 @@
       </w:r>
       <w:proofErr w:type="spellEnd"/>
       <w:r>
-        <w:t xml:space="preserve"> en</w:t>
-      </w:r>
+        <w:t xml:space="preserve"> </w:t>
+      </w:r>
+      <w:r>
+        <w:t xml:space="preserve">(waar hij uitgebreid op ingaat en dat zeker voor hem als Europeaan een nachtmerrie </w:t>
+      </w:r>
+      <w:proofErr w:type="gramStart"/>
+      <w:r>
+        <w:t>is)</w:t>
+      </w:r>
+      <w:r>
+        <w:t>en</w:t>
+      </w:r>
+      <w:proofErr w:type="gramEnd"/>
       <w:r>
         <w:t xml:space="preserve"> de Amerikanen voor </w:t>
       </w:r>
@@ -1140,15 +1545,13 @@
         <w:t xml:space="preserve"> en </w:t>
       </w:r>
       <w:r>
-        <w:t xml:space="preserve">valt Rusland </w:t>
-      </w:r>
-      <w:proofErr w:type="spellStart"/>
-      <w:r>
-        <w:t>olv</w:t>
-      </w:r>
-      <w:proofErr w:type="spellEnd"/>
-      <w:r>
-        <w:t xml:space="preserve"> Poeti</w:t>
+        <w:t>valt Rusland o</w:t>
+      </w:r>
+      <w:r>
+        <w:t xml:space="preserve">nder leiding van </w:t>
+      </w:r>
+      <w:r>
+        <w:t>Poeti</w:t>
       </w:r>
       <w:r>
         <w:t>n</w:t>
@@ -1157,7 +1560,13 @@
         <w:t xml:space="preserve"> Oekraïne</w:t>
       </w:r>
       <w:r>
-        <w:t xml:space="preserve"> binnen.</w:t>
+        <w:t xml:space="preserve"> binnen</w:t>
+      </w:r>
+      <w:r>
+        <w:t xml:space="preserve"> en bedreigt de oorlog de vrijheid en veiligheid zoals niet eerder sinds 1945.</w:t>
+      </w:r>
+      <w:r>
+        <w:t>.</w:t>
       </w:r>
       <w:r>
         <w:t xml:space="preserve"> </w:t>
@@ -1177,16 +1586,30 @@
       <w:pPr>
         <w:spacing w:line="360" w:lineRule="auto"/>
       </w:pPr>
-      <w:r>
-        <w:t xml:space="preserve">Goede kant van Europa (zoals zijn mooie hoofdstuk over </w:t>
-      </w:r>
-      <w:proofErr w:type="spellStart"/>
-      <w:r>
-        <w:t>Vaclav</w:t>
-      </w:r>
-      <w:proofErr w:type="spellEnd"/>
-      <w:r>
-        <w:t xml:space="preserve"> </w:t>
+      <w:proofErr w:type="spellStart"/>
+      <w:r>
+        <w:t>Garton</w:t>
+      </w:r>
+      <w:proofErr w:type="spellEnd"/>
+      <w:r>
+        <w:t xml:space="preserve"> </w:t>
+      </w:r>
+      <w:proofErr w:type="spellStart"/>
+      <w:r>
+        <w:t>Ash</w:t>
+      </w:r>
+      <w:proofErr w:type="spellEnd"/>
+      <w:r>
+        <w:t xml:space="preserve"> voelt zich vooral in de jaren tachtig en negentig thuis in Europa wanneer intellectuele betrokkenheid, sterk leiderschap, pragmatische politiek en publiek </w:t>
+      </w:r>
+      <w:r>
+        <w:t>verantwoordelijkheidsgevoel</w:t>
+      </w:r>
+      <w:r>
+        <w:t xml:space="preserve"> zo sterk zijn. </w:t>
+      </w:r>
+      <w:r>
+        <w:t xml:space="preserve">Voor hem staat Europa voor vrijheid, vrede, welvaart en democratie. Dat zijn de jaren dat hij sterke kanten van de wat saaie Helmut Kohl leert kennen, waar Gorbatsjov werkelijk te doen is om vrijheid, openheid tussen naties en einde maken aan de wapenwedloop en waar het </w:t>
       </w:r>
       <w:proofErr w:type="spellStart"/>
       <w:r>
@@ -1194,15 +1617,50 @@
       </w:r>
       <w:proofErr w:type="spellEnd"/>
       <w:r>
-        <w:t>) als over de slechte kant van Europa (de oorlog in Joegoslavië0.</w:t>
+        <w:t xml:space="preserve"> (</w:t>
+      </w:r>
+      <w:proofErr w:type="spellStart"/>
+      <w:r>
+        <w:t>ziin</w:t>
+      </w:r>
+      <w:proofErr w:type="spellEnd"/>
+      <w:r>
+        <w:t xml:space="preserve"> grote voorbeeld, wat een mooi hoofdstuk) te doen is om de macht van de machtelozen. Maar dan begint de genocide en de oorlog in Joegoslavië weer opnieuw binnen de grenzen van Europa en maakt zijn optimisme plaats voor </w:t>
+      </w:r>
+      <w:r>
+        <w:t xml:space="preserve">een wat meer realistisch </w:t>
+      </w:r>
+      <w:proofErr w:type="spellStart"/>
+      <w:r>
+        <w:t>perpectief</w:t>
+      </w:r>
+      <w:proofErr w:type="spellEnd"/>
+      <w:r>
+        <w:t xml:space="preserve">. De droom van individuele vrijheid voor mensen maakt plaats een </w:t>
+      </w:r>
+      <w:proofErr w:type="gramStart"/>
+      <w:r>
+        <w:t>beperkte</w:t>
+      </w:r>
+      <w:proofErr w:type="gramEnd"/>
+      <w:r>
+        <w:t xml:space="preserve"> model van kapitalisme. De ongelijkheid nam toe en er was te weinig aandacht voor iedereen in de samenleving. Er was niets meer om tegen af te zetten, te veel overmoed en op nieuwe ontwikkelingen (zoals Georgië, Krim en groei van het populisme) werd te laat gereageerd.  </w:t>
       </w:r>
     </w:p>
     <w:p>
       <w:pPr>
         <w:spacing w:line="360" w:lineRule="auto"/>
       </w:pPr>
-      <w:r>
-        <w:t xml:space="preserve">Het Europa van </w:t>
+      <w:proofErr w:type="spellStart"/>
+      <w:r>
+        <w:t>Zweig</w:t>
+      </w:r>
+      <w:proofErr w:type="spellEnd"/>
+      <w:r>
+        <w:t xml:space="preserve"> schreef zijn liefdesverklaring voor Europa </w:t>
+      </w:r>
+      <w:r>
+        <w:t xml:space="preserve">in ballingschap tijdens de Tweede Wereldoorlog en pleegde kort erna zelfmoord. De geest van de berusting is nu juist wat we op dit moment niet nodig hebben. We hebben juist, zo schrijft </w:t>
       </w:r>
       <w:proofErr w:type="spellStart"/>
       <w:r>
@@ -1218,90 +1676,47 @@
       </w:r>
       <w:proofErr w:type="spellEnd"/>
       <w:r>
-        <w:t xml:space="preserve"> is vooral de strijd voor vrijheid. </w:t>
+        <w:t xml:space="preserve">, de stem en de pen van waar ze in geloven als verzet nodig in deze tijd waarin er zoveel onduidelijk is. Voor </w:t>
+      </w:r>
+      <w:r>
+        <w:t xml:space="preserve">Timothy </w:t>
+      </w:r>
+      <w:proofErr w:type="spellStart"/>
+      <w:r>
+        <w:t>Garton</w:t>
+      </w:r>
+      <w:proofErr w:type="spellEnd"/>
+      <w:r>
+        <w:t xml:space="preserve"> </w:t>
+      </w:r>
+      <w:proofErr w:type="spellStart"/>
+      <w:r>
+        <w:t>Ash</w:t>
+      </w:r>
+      <w:proofErr w:type="spellEnd"/>
+      <w:r>
+        <w:t xml:space="preserve"> </w:t>
+      </w:r>
+      <w:r>
+        <w:t xml:space="preserve">is het </w:t>
+      </w:r>
+      <w:r>
+        <w:t xml:space="preserve">civilisatie </w:t>
+      </w:r>
+      <w:r>
+        <w:t>als we</w:t>
+      </w:r>
+      <w:r>
+        <w:t xml:space="preserve"> leren van het verleden zonder dat we er helemaal opnieuw doorheen hoeven te gaan</w:t>
+      </w:r>
+      <w:r>
+        <w:t>. Van zijn liefdesverklaring valt zoveel te leren.</w:t>
       </w:r>
     </w:p>
     <w:p>
       <w:pPr>
         <w:spacing w:line="360" w:lineRule="auto"/>
       </w:pPr>
-      <w:r>
-        <w:lastRenderedPageBreak/>
-        <w:t xml:space="preserve">Van de vredesbeweging moet hij niet veel weten en om het groene verzet in de jaren tachtig moet hij lachen (ten onrechte geeft hij nu toe).  </w:t>
-      </w:r>
-    </w:p>
-    <w:p>
-      <w:pPr>
-        <w:spacing w:line="360" w:lineRule="auto"/>
-      </w:pPr>
-      <w:proofErr w:type="spellStart"/>
-      <w:r>
-        <w:t>Hubris</w:t>
-      </w:r>
-      <w:proofErr w:type="spellEnd"/>
-    </w:p>
-    <w:p>
-      <w:pPr>
-        <w:spacing w:line="360" w:lineRule="auto"/>
-      </w:pPr>
-    </w:p>
-    <w:p>
-      <w:pPr>
-        <w:spacing w:line="360" w:lineRule="auto"/>
-      </w:pPr>
-      <w:r>
-        <w:t xml:space="preserve">Voor </w:t>
-      </w:r>
-      <w:proofErr w:type="spellStart"/>
-      <w:r>
-        <w:t>Zweig</w:t>
-      </w:r>
-      <w:proofErr w:type="spellEnd"/>
-      <w:r>
-        <w:t xml:space="preserve"> </w:t>
-      </w:r>
-    </w:p>
-    <w:p>
-      <w:pPr>
-        <w:spacing w:line="360" w:lineRule="auto"/>
-      </w:pPr>
-      <w:r>
-        <w:t xml:space="preserve">Voor TGA </w:t>
-      </w:r>
-      <w:proofErr w:type="spellStart"/>
-      <w:r>
-        <w:t>fxxx</w:t>
-      </w:r>
-      <w:proofErr w:type="spellEnd"/>
-    </w:p>
-    <w:p>
-      <w:pPr>
-        <w:spacing w:line="360" w:lineRule="auto"/>
-      </w:pPr>
-      <w:r>
-        <w:t xml:space="preserve">Timothy </w:t>
-      </w:r>
-      <w:proofErr w:type="spellStart"/>
-      <w:r>
-        <w:t>Garton</w:t>
-      </w:r>
-      <w:proofErr w:type="spellEnd"/>
-      <w:r>
-        <w:t xml:space="preserve"> </w:t>
-      </w:r>
-      <w:proofErr w:type="spellStart"/>
-      <w:r>
-        <w:t>Ash</w:t>
-      </w:r>
-      <w:proofErr w:type="spellEnd"/>
-      <w:r>
-        <w:t xml:space="preserve"> geschiedenis van de hel ziet hij als een geheugen transfusie en civilisatie is niet anders dan te leren van het verleden zonder dat we er helemaal opnieuw doorheen hoeven te </w:t>
-      </w:r>
-      <w:proofErr w:type="spellStart"/>
-      <w:r>
-        <w:t>gaanxxx</w:t>
-      </w:r>
-      <w:proofErr w:type="spellEnd"/>
     </w:p>
     <w:p>
       <w:pPr>

</xml_diff>